<commit_message>
merged Adam changes into manuscript
</commit_message>
<xml_diff>
--- a/paper/CoverLetter-eLife.docx
+++ b/paper/CoverLetter-eLife.docx
@@ -534,8 +534,6 @@
         </w:rPr>
         <w:t>4</w:t>
       </w:r>
-      <w:bookmarkStart w:id="0" w:name="_GoBack"/>
-      <w:bookmarkEnd w:id="0"/>
       <w:r>
         <w:rPr>
           <w:rFonts w:ascii="Arial" w:hAnsi="Arial"/>
@@ -1632,14 +1630,14 @@
         <w:spacing w:after="60"/>
         <w:contextualSpacing w:val="0"/>
         <w:rPr>
-          <w:rFonts w:ascii="Arial" w:hAnsi="Arial"/>
-          <w:sz w:val="22"/>
-          <w:szCs w:val="22"/>
-        </w:rPr>
-      </w:pPr>
-      <w:r>
-        <w:rPr>
-          <w:rFonts w:ascii="Arial" w:hAnsi="Arial"/>
+          <w:rFonts w:ascii="Arial" w:hAnsi="Arial" w:cs="Arial"/>
+          <w:sz w:val="22"/>
+          <w:szCs w:val="22"/>
+        </w:rPr>
+      </w:pPr>
+      <w:r>
+        <w:rPr>
+          <w:rFonts w:ascii="Arial" w:hAnsi="Arial" w:cs="Arial"/>
           <w:b/>
           <w:sz w:val="22"/>
           <w:szCs w:val="22"/>
@@ -1648,7 +1646,7 @@
       </w:r>
       <w:r>
         <w:rPr>
-          <w:rFonts w:ascii="Arial" w:hAnsi="Arial"/>
+          <w:rFonts w:ascii="Arial" w:hAnsi="Arial" w:cs="Arial"/>
           <w:b/>
           <w:sz w:val="22"/>
           <w:szCs w:val="22"/>
@@ -1657,7 +1655,7 @@
       </w:r>
       <w:r>
         <w:rPr>
-          <w:rFonts w:ascii="Arial" w:hAnsi="Arial"/>
+          <w:rFonts w:ascii="Arial" w:hAnsi="Arial" w:cs="Arial"/>
           <w:sz w:val="22"/>
           <w:szCs w:val="22"/>
         </w:rPr>
@@ -1667,7 +1665,7 @@
         <w:r>
           <w:rPr>
             <w:rStyle w:val="Hyperlink"/>
-            <w:rFonts w:ascii="Arial" w:hAnsi="Arial"/>
+            <w:rFonts w:ascii="Arial" w:hAnsi="Arial" w:cs="Arial"/>
             <w:sz w:val="22"/>
             <w:szCs w:val="22"/>
           </w:rPr>
@@ -1676,7 +1674,7 @@
       </w:hyperlink>
       <w:r>
         <w:rPr>
-          <w:rFonts w:ascii="Arial" w:hAnsi="Arial"/>
+          <w:rFonts w:ascii="Arial" w:hAnsi="Arial" w:cs="Arial"/>
           <w:sz w:val="22"/>
           <w:szCs w:val="22"/>
         </w:rPr>
@@ -1686,7 +1684,7 @@
         <w:r>
           <w:rPr>
             <w:rStyle w:val="Hyperlink"/>
-            <w:rFonts w:ascii="Arial" w:hAnsi="Arial"/>
+            <w:rFonts w:ascii="Arial" w:hAnsi="Arial" w:cs="Arial"/>
             <w:sz w:val="22"/>
             <w:szCs w:val="22"/>
           </w:rPr>
@@ -1695,7 +1693,7 @@
       </w:hyperlink>
       <w:r>
         <w:rPr>
-          <w:rFonts w:ascii="Arial" w:hAnsi="Arial"/>
+          <w:rFonts w:ascii="Arial" w:hAnsi="Arial" w:cs="Arial"/>
           <w:sz w:val="22"/>
           <w:szCs w:val="22"/>
         </w:rPr>
@@ -1712,14 +1710,14 @@
         <w:spacing w:after="60"/>
         <w:contextualSpacing w:val="0"/>
         <w:rPr>
-          <w:rFonts w:ascii="Arial" w:hAnsi="Arial"/>
-          <w:sz w:val="22"/>
-          <w:szCs w:val="22"/>
-        </w:rPr>
-      </w:pPr>
-      <w:r>
-        <w:rPr>
-          <w:rFonts w:ascii="Arial" w:hAnsi="Arial"/>
+          <w:rFonts w:ascii="Arial" w:hAnsi="Arial" w:cs="Arial"/>
+          <w:sz w:val="22"/>
+          <w:szCs w:val="22"/>
+        </w:rPr>
+      </w:pPr>
+      <w:r>
+        <w:rPr>
+          <w:rFonts w:ascii="Arial" w:hAnsi="Arial" w:cs="Arial"/>
           <w:b/>
           <w:sz w:val="22"/>
           <w:szCs w:val="22"/>
@@ -1728,7 +1726,7 @@
       </w:r>
       <w:r>
         <w:rPr>
-          <w:rFonts w:ascii="Arial" w:hAnsi="Arial"/>
+          <w:rFonts w:ascii="Arial" w:hAnsi="Arial" w:cs="Arial"/>
           <w:sz w:val="22"/>
           <w:szCs w:val="22"/>
         </w:rPr>
@@ -1738,7 +1736,7 @@
         <w:r>
           <w:rPr>
             <w:rStyle w:val="Hyperlink"/>
-            <w:rFonts w:ascii="Arial" w:hAnsi="Arial"/>
+            <w:rFonts w:ascii="Arial" w:hAnsi="Arial" w:cs="Arial"/>
             <w:sz w:val="22"/>
             <w:szCs w:val="22"/>
           </w:rPr>
@@ -1747,7 +1745,7 @@
       </w:hyperlink>
       <w:r>
         <w:rPr>
-          <w:rFonts w:ascii="Arial" w:hAnsi="Arial"/>
+          <w:rFonts w:ascii="Arial" w:hAnsi="Arial" w:cs="Arial"/>
           <w:sz w:val="22"/>
           <w:szCs w:val="22"/>
         </w:rPr>
@@ -1757,7 +1755,7 @@
         <w:r>
           <w:rPr>
             <w:rStyle w:val="Hyperlink"/>
-            <w:rFonts w:ascii="Arial" w:hAnsi="Arial"/>
+            <w:rFonts w:ascii="Arial" w:hAnsi="Arial" w:cs="Arial"/>
             <w:sz w:val="22"/>
             <w:szCs w:val="22"/>
           </w:rPr>
@@ -1766,7 +1764,7 @@
       </w:hyperlink>
       <w:r>
         <w:rPr>
-          <w:rFonts w:ascii="Arial" w:hAnsi="Arial"/>
+          <w:rFonts w:ascii="Arial" w:hAnsi="Arial" w:cs="Arial"/>
           <w:sz w:val="22"/>
           <w:szCs w:val="22"/>
         </w:rPr>
@@ -1783,42 +1781,62 @@
         <w:spacing w:after="60"/>
         <w:contextualSpacing w:val="0"/>
         <w:rPr>
-          <w:rFonts w:ascii="Arial" w:hAnsi="Arial"/>
-          <w:sz w:val="22"/>
-          <w:szCs w:val="22"/>
-        </w:rPr>
-      </w:pPr>
-      <w:r>
-        <w:rPr>
-          <w:rFonts w:ascii="Arial" w:hAnsi="Arial"/>
+          <w:rFonts w:ascii="Arial" w:hAnsi="Arial" w:cs="Arial"/>
+          <w:sz w:val="22"/>
+          <w:szCs w:val="22"/>
+        </w:rPr>
+      </w:pPr>
+      <w:r>
+        <w:rPr>
+          <w:rFonts w:ascii="Arial" w:hAnsi="Arial" w:cs="Arial"/>
           <w:b/>
           <w:sz w:val="22"/>
           <w:szCs w:val="22"/>
         </w:rPr>
-        <w:t>Rebecca Lynch</w:t>
-      </w:r>
-      <w:r>
-        <w:rPr>
-          <w:rFonts w:ascii="Arial" w:hAnsi="Arial"/>
-          <w:sz w:val="22"/>
-          <w:szCs w:val="22"/>
-        </w:rPr>
-        <w:t xml:space="preserve"> (</w:t>
+        <w:t xml:space="preserve">Susan </w:t>
+      </w:r>
+      <w:proofErr w:type="spellStart"/>
+      <w:r>
+        <w:rPr>
+          <w:rFonts w:ascii="Arial" w:hAnsi="Arial" w:cs="Arial"/>
+          <w:b/>
+          <w:sz w:val="22"/>
+          <w:szCs w:val="22"/>
+        </w:rPr>
+        <w:t>Zolla-Pazner</w:t>
+      </w:r>
+      <w:proofErr w:type="spellEnd"/>
+      <w:r>
+        <w:rPr>
+          <w:rFonts w:ascii="Arial" w:hAnsi="Arial" w:cs="Arial"/>
+          <w:b/>
+          <w:sz w:val="22"/>
+          <w:szCs w:val="22"/>
+        </w:rPr>
+        <w:t xml:space="preserve"> </w:t>
+      </w:r>
+      <w:r>
+        <w:rPr>
+          <w:rFonts w:ascii="Arial" w:hAnsi="Arial" w:cs="Arial"/>
+          <w:sz w:val="22"/>
+          <w:szCs w:val="22"/>
+        </w:rPr>
+        <w:t>(</w:t>
       </w:r>
       <w:hyperlink r:id="rId21" w:history="1">
         <w:r>
           <w:rPr>
             <w:rStyle w:val="Hyperlink"/>
-            <w:rFonts w:ascii="Arial" w:hAnsi="Arial"/>
+            <w:rFonts w:ascii="Arial" w:hAnsi="Arial" w:cs="Arial"/>
             <w:sz w:val="22"/>
             <w:szCs w:val="22"/>
           </w:rPr>
-          <w:t>https://smhs.gwu.edu/lynch-lab/</w:t>
+          <w:t>http://icahn.mssm.edu/profiles/susan-zolla-pazner</w:t>
         </w:r>
       </w:hyperlink>
       <w:r>
         <w:rPr>
-          <w:rFonts w:ascii="Arial" w:hAnsi="Arial"/>
+          <w:rFonts w:ascii="Arial" w:hAnsi="Arial" w:cs="Arial"/>
           <w:sz w:val="22"/>
           <w:szCs w:val="22"/>
         </w:rPr>
@@ -1828,16 +1846,16 @@
         <w:r>
           <w:rPr>
             <w:rStyle w:val="Hyperlink"/>
-            <w:rFonts w:ascii="Arial" w:hAnsi="Arial"/>
+            <w:rFonts w:ascii="Arial" w:hAnsi="Arial" w:cs="Arial"/>
             <w:sz w:val="22"/>
             <w:szCs w:val="22"/>
           </w:rPr>
-          <w:t>rmlynch@gwu.edu</w:t>
+          <w:t>susan.zolla-pazner@mssm.edu</w:t>
         </w:r>
       </w:hyperlink>
       <w:r>
         <w:rPr>
-          <w:rFonts w:ascii="Arial" w:hAnsi="Arial"/>
+          <w:rFonts w:ascii="Arial" w:hAnsi="Arial" w:cs="Arial"/>
           <w:sz w:val="22"/>
           <w:szCs w:val="22"/>
         </w:rPr>
@@ -1846,13 +1864,18 @@
     </w:p>
     <w:p>
       <w:pPr>
+        <w:pStyle w:val="ListParagraph"/>
         <w:spacing w:after="60"/>
-        <w:rPr>
-          <w:rFonts w:ascii="Arial" w:hAnsi="Arial"/>
-          <w:sz w:val="22"/>
-          <w:szCs w:val="22"/>
-        </w:rPr>
-      </w:pPr>
+        <w:ind w:left="1440"/>
+        <w:contextualSpacing w:val="0"/>
+        <w:rPr>
+          <w:rFonts w:ascii="Arial" w:hAnsi="Arial" w:cs="Arial"/>
+          <w:sz w:val="22"/>
+          <w:szCs w:val="22"/>
+        </w:rPr>
+      </w:pPr>
+      <w:bookmarkStart w:id="0" w:name="_GoBack"/>
+      <w:bookmarkEnd w:id="0"/>
     </w:p>
     <w:p>
       <w:pPr>

</xml_diff>